<commit_message>
Document for Code revised
</commit_message>
<xml_diff>
--- a/Exploration1Doc.docx
+++ b/Exploration1Doc.docx
@@ -8,47 +8,8 @@
           <w:noProof/>
         </w:rPr>
       </w:pPr>
-      <w:r>
-        <w:t xml:space="preserve">Swift is Apples new programming language, starting with </w:t>
-      </w:r>
-      <w:proofErr w:type="spellStart"/>
-      <w:r>
-        <w:t>iOS</w:t>
-      </w:r>
-      <w:proofErr w:type="spellEnd"/>
-      <w:r>
-        <w:t xml:space="preserve"> </w:t>
-      </w:r>
-      <w:proofErr w:type="gramStart"/>
-      <w:r>
-        <w:t>8.</w:t>
-      </w:r>
-      <w:proofErr w:type="gramEnd"/>
-      <w:r>
-        <w:t xml:space="preserve"> It expands off of Objective-C, with plenty of new features that are very convenient. One of the really cool features is called playground, it dynamically compiles all of the current code to allow the user to see almost instant changes in the end product. This is manly used for creating and testing algorithms, or creating frames</w:t>
-      </w:r>
-      <w:r>
-        <w:t>, etc.</w:t>
-      </w:r>
-      <w:r>
-        <w:rPr>
-          <w:noProof/>
-        </w:rPr>
-        <w:t xml:space="preserve"> </w:t>
-      </w:r>
-    </w:p>
-    <w:p>
-      <w:pPr>
-        <w:rPr>
-          <w:noProof/>
-        </w:rPr>
-      </w:pPr>
-      <w:r>
-        <w:rPr>
-          <w:noProof/>
-        </w:rPr>
-        <w:t xml:space="preserve"> </w:t>
-      </w:r>
+      <w:bookmarkStart w:id="0" w:name="_GoBack"/>
+      <w:bookmarkEnd w:id="0"/>
     </w:p>
     <w:p>
       <w:pPr>
@@ -91,8 +52,11 @@
     </w:p>
     <w:p>
       <w:r>
+        <w:rPr>
+          <w:noProof/>
+        </w:rPr>
         <w:drawing>
-          <wp:inline distT="0" distB="0" distL="0" distR="0" wp14:anchorId="70429FBB" wp14:editId="46F6ABFD">
+          <wp:inline distT="0" distB="0" distL="0" distR="0" wp14:anchorId="761FEF09" wp14:editId="42223277">
             <wp:extent cx="6515100" cy="2400300"/>
             <wp:effectExtent l="0" t="0" r="12700" b="12700"/>
             <wp:docPr id="1" name="Picture 1"/>
@@ -143,7 +107,7 @@
           <w:noProof/>
         </w:rPr>
         <w:drawing>
-          <wp:inline distT="0" distB="0" distL="0" distR="0">
+          <wp:inline distT="0" distB="0" distL="0" distR="0" wp14:anchorId="34F6E55C" wp14:editId="7EC9C3FF">
             <wp:extent cx="5486400" cy="2112645"/>
             <wp:effectExtent l="0" t="0" r="0" b="0"/>
             <wp:docPr id="2" name="Picture 2"/>
@@ -193,7 +157,6 @@
     <w:p/>
     <w:p>
       <w:r>
-        <w:lastRenderedPageBreak/>
         <w:t>When using loops, swift will display the amount of times the loop will occur and then display the contents of the iterations in seconds</w:t>
       </w:r>
     </w:p>
@@ -204,8 +167,9 @@
         <w:rPr>
           <w:noProof/>
         </w:rPr>
+        <w:lastRenderedPageBreak/>
         <w:drawing>
-          <wp:inline distT="0" distB="0" distL="0" distR="0">
+          <wp:inline distT="0" distB="0" distL="0" distR="0" wp14:anchorId="1D711C14" wp14:editId="174EEA48">
             <wp:extent cx="5486400" cy="2710180"/>
             <wp:effectExtent l="0" t="0" r="0" b="7620"/>
             <wp:docPr id="3" name="Picture 3"/>
@@ -253,7 +217,7 @@
           <w:noProof/>
         </w:rPr>
         <w:drawing>
-          <wp:inline distT="0" distB="0" distL="0" distR="0">
+          <wp:inline distT="0" distB="0" distL="0" distR="0" wp14:anchorId="497E9CC7" wp14:editId="19516938">
             <wp:extent cx="5486400" cy="1101090"/>
             <wp:effectExtent l="0" t="0" r="0" b="0"/>
             <wp:docPr id="4" name="Picture 4"/>
@@ -306,8 +270,6 @@
       <w:r>
         <w:t>Link to code</w:t>
       </w:r>
-      <w:bookmarkStart w:id="0" w:name="_GoBack"/>
-      <w:bookmarkEnd w:id="0"/>
     </w:p>
     <w:p>
       <w:hyperlink r:id="rId10" w:history="1">
@@ -1104,7 +1066,7 @@
 </file>
 
 <file path=customXml/itemProps1.xml><?xml version="1.0" encoding="utf-8"?>
-<ds:datastoreItem xmlns:ds="http://schemas.openxmlformats.org/officeDocument/2006/customXml" ds:itemID="{56AA7893-C8F7-6249-975C-38CDD3390032}">
+<ds:datastoreItem xmlns:ds="http://schemas.openxmlformats.org/officeDocument/2006/customXml" ds:itemID="{DB82B26E-8A22-DC4B-BBB2-071D448F0EDF}">
   <ds:schemaRefs>
     <ds:schemaRef ds:uri="http://schemas.openxmlformats.org/officeDocument/2006/bibliography"/>
   </ds:schemaRefs>

</xml_diff>